<commit_message>
Aggiunto server TIM in Risposte-server.docx
</commit_message>
<xml_diff>
--- a/utilities/file-word/Risposte-server.docx
+++ b/utilities/file-word/Risposte-server.docx
@@ -6,12 +6,14 @@
       <w:tblPr>
         <w:tblStyle w:val="Tabellagriglia4-colore6"/>
         <w:tblW w:w="0" w:type="auto"/>
+        <w:tblLayout w:type="fixed"/>
         <w:tblLook w:val="04A0" w:firstRow="1" w:lastRow="0" w:firstColumn="1" w:lastColumn="0" w:noHBand="0" w:noVBand="1"/>
       </w:tblPr>
       <w:tblGrid>
-        <w:gridCol w:w="3209"/>
-        <w:gridCol w:w="3209"/>
-        <w:gridCol w:w="3210"/>
+        <w:gridCol w:w="3114"/>
+        <w:gridCol w:w="2268"/>
+        <w:gridCol w:w="2410"/>
+        <w:gridCol w:w="1836"/>
       </w:tblGrid>
       <w:tr>
         <w:trPr>
@@ -20,7 +22,7 @@
         <w:tc>
           <w:tcPr>
             <w:cnfStyle w:val="001000000000" w:firstRow="0" w:lastRow="0" w:firstColumn="1" w:lastColumn="0" w:oddVBand="0" w:evenVBand="0" w:oddHBand="0" w:evenHBand="0" w:firstRowFirstColumn="0" w:firstRowLastColumn="0" w:lastRowFirstColumn="0" w:lastRowLastColumn="0"/>
-            <w:tcW w:w="3209" w:type="dxa"/>
+            <w:tcW w:w="3114" w:type="dxa"/>
           </w:tcPr>
           <w:p>
             <w:r>
@@ -30,7 +32,7 @@
         </w:tc>
         <w:tc>
           <w:tcPr>
-            <w:tcW w:w="3209" w:type="dxa"/>
+            <w:tcW w:w="2268" w:type="dxa"/>
           </w:tcPr>
           <w:p>
             <w:pPr>
@@ -43,7 +45,20 @@
         </w:tc>
         <w:tc>
           <w:tcPr>
-            <w:tcW w:w="3210" w:type="dxa"/>
+            <w:tcW w:w="2410" w:type="dxa"/>
+          </w:tcPr>
+          <w:p>
+            <w:pPr>
+              <w:cnfStyle w:val="100000000000" w:firstRow="1" w:lastRow="0" w:firstColumn="0" w:lastColumn="0" w:oddVBand="0" w:evenVBand="0" w:oddHBand="0" w:evenHBand="0" w:firstRowFirstColumn="0" w:firstRowLastColumn="0" w:lastRowFirstColumn="0" w:lastRowLastColumn="0"/>
+            </w:pPr>
+            <w:r>
+              <w:t>SERVER TIM</w:t>
+            </w:r>
+          </w:p>
+        </w:tc>
+        <w:tc>
+          <w:tcPr>
+            <w:tcW w:w="1836" w:type="dxa"/>
           </w:tcPr>
           <w:p>
             <w:pPr>
@@ -62,7 +77,7 @@
         <w:tc>
           <w:tcPr>
             <w:cnfStyle w:val="001000000000" w:firstRow="0" w:lastRow="0" w:firstColumn="1" w:lastColumn="0" w:oddVBand="0" w:evenVBand="0" w:oddHBand="0" w:evenHBand="0" w:firstRowFirstColumn="0" w:firstRowLastColumn="0" w:lastRowFirstColumn="0" w:lastRowLastColumn="0"/>
-            <w:tcW w:w="3209" w:type="dxa"/>
+            <w:tcW w:w="3114" w:type="dxa"/>
           </w:tcPr>
           <w:p>
             <w:r>
@@ -72,7 +87,7 @@
         </w:tc>
         <w:tc>
           <w:tcPr>
-            <w:tcW w:w="3209" w:type="dxa"/>
+            <w:tcW w:w="2268" w:type="dxa"/>
           </w:tcPr>
           <w:p>
             <w:pPr>
@@ -97,7 +112,26 @@
         </w:tc>
         <w:tc>
           <w:tcPr>
-            <w:tcW w:w="3210" w:type="dxa"/>
+            <w:tcW w:w="2410" w:type="dxa"/>
+          </w:tcPr>
+          <w:p>
+            <w:pPr>
+              <w:cnfStyle w:val="000000100000" w:firstRow="0" w:lastRow="0" w:firstColumn="0" w:lastColumn="0" w:oddVBand="0" w:evenVBand="0" w:oddHBand="1" w:evenHBand="0" w:firstRowFirstColumn="0" w:firstRowLastColumn="0" w:lastRowFirstColumn="0" w:lastRowLastColumn="0"/>
+              <w:rPr>
+                <w:lang w:val="en-US"/>
+              </w:rPr>
+            </w:pPr>
+            <w:r>
+              <w:rPr>
+                <w:lang w:val="en-US"/>
+              </w:rPr>
+              <w:t>Unknown eSIM CA RootCA Public Key. The eSIM CA is not a trusted root for the SM-DP+, or not the root elected by the SM-DP+ in InitiateAuthentication response.</w:t>
+            </w:r>
+          </w:p>
+        </w:tc>
+        <w:tc>
+          <w:tcPr>
+            <w:tcW w:w="1836" w:type="dxa"/>
           </w:tcPr>
           <w:p>
             <w:pPr>
@@ -119,35 +153,23 @@
         <w:tc>
           <w:tcPr>
             <w:cnfStyle w:val="001000000000" w:firstRow="0" w:lastRow="0" w:firstColumn="1" w:lastColumn="0" w:oddVBand="0" w:evenVBand="0" w:oddHBand="0" w:evenHBand="0" w:firstRowFirstColumn="0" w:firstRowLastColumn="0" w:lastRowFirstColumn="0" w:lastRowLastColumn="0"/>
-            <w:tcW w:w="3209" w:type="dxa"/>
-          </w:tcPr>
-          <w:p>
-            <w:r>
-              <w:t xml:space="preserve">TransactionId corretto + </w:t>
-            </w:r>
-            <w:r>
-              <w:t>c</w:t>
+            <w:tcW w:w="3114" w:type="dxa"/>
+          </w:tcPr>
+          <w:p>
+            <w:r>
+              <w:t>TransactionId corretto + c</w:t>
             </w:r>
             <w:r>
               <w:t>ertificati self-signed</w:t>
             </w:r>
             <w:r>
-              <w:t xml:space="preserve"> + </w:t>
-            </w:r>
-            <w:r>
-              <w:t>signature e serverChallenge copia-incollat</w:t>
-            </w:r>
-            <w:r>
-              <w:t>e</w:t>
-            </w:r>
-            <w:r>
-              <w:t xml:space="preserve"> dalla cattura originale</w:t>
-            </w:r>
-          </w:p>
-        </w:tc>
-        <w:tc>
-          <w:tcPr>
-            <w:tcW w:w="3209" w:type="dxa"/>
+              <w:t xml:space="preserve"> + signature e serverChallenge copia-incollate dalla cattura originale</w:t>
+            </w:r>
+          </w:p>
+        </w:tc>
+        <w:tc>
+          <w:tcPr>
+            <w:tcW w:w="2268" w:type="dxa"/>
           </w:tcPr>
           <w:p>
             <w:pPr>
@@ -172,7 +194,26 @@
         </w:tc>
         <w:tc>
           <w:tcPr>
-            <w:tcW w:w="3210" w:type="dxa"/>
+            <w:tcW w:w="2410" w:type="dxa"/>
+          </w:tcPr>
+          <w:p>
+            <w:pPr>
+              <w:cnfStyle w:val="000000000000" w:firstRow="0" w:lastRow="0" w:firstColumn="0" w:lastColumn="0" w:oddVBand="0" w:evenVBand="0" w:oddHBand="0" w:evenHBand="0" w:firstRowFirstColumn="0" w:firstRowLastColumn="0" w:lastRowFirstColumn="0" w:lastRowLastColumn="0"/>
+              <w:rPr>
+                <w:lang w:val="en-US"/>
+              </w:rPr>
+            </w:pPr>
+            <w:r>
+              <w:rPr>
+                <w:lang w:val="en-US"/>
+              </w:rPr>
+              <w:t>eUICC signature is invalid or serverChallenge is invalid.</w:t>
+            </w:r>
+          </w:p>
+        </w:tc>
+        <w:tc>
+          <w:tcPr>
+            <w:tcW w:w="1836" w:type="dxa"/>
           </w:tcPr>
           <w:p>
             <w:pPr>
@@ -197,26 +238,17 @@
         <w:tc>
           <w:tcPr>
             <w:cnfStyle w:val="001000000000" w:firstRow="0" w:lastRow="0" w:firstColumn="1" w:lastColumn="0" w:oddVBand="0" w:evenVBand="0" w:oddHBand="0" w:evenHBand="0" w:firstRowFirstColumn="0" w:firstRowLastColumn="0" w:lastRowFirstColumn="0" w:lastRowLastColumn="0"/>
-            <w:tcW w:w="3209" w:type="dxa"/>
-          </w:tcPr>
-          <w:p>
-            <w:r>
-              <w:t xml:space="preserve">TransactionId corretto + </w:t>
-            </w:r>
-            <w:r>
-              <w:t>lettura dei certificati GSMA da file + signature e serverChallenge copia-incollat</w:t>
-            </w:r>
-            <w:r>
-              <w:t>e</w:t>
-            </w:r>
-            <w:r>
-              <w:t xml:space="preserve"> dalla cattura originale</w:t>
-            </w:r>
-          </w:p>
-        </w:tc>
-        <w:tc>
-          <w:tcPr>
-            <w:tcW w:w="3209" w:type="dxa"/>
+            <w:tcW w:w="3114" w:type="dxa"/>
+          </w:tcPr>
+          <w:p>
+            <w:r>
+              <w:t>TransactionId corretto + lettura dei certificati GSMA da file + signature e serverChallenge copia-incollate dalla cattura originale</w:t>
+            </w:r>
+          </w:p>
+        </w:tc>
+        <w:tc>
+          <w:tcPr>
+            <w:tcW w:w="2268" w:type="dxa"/>
           </w:tcPr>
           <w:p>
             <w:pPr>
@@ -235,19 +267,32 @@
               <w:rPr>
                 <w:lang w:val="en-US"/>
               </w:rPr>
-              <w:t>oken signature:</w:t>
-            </w:r>
-            <w:r>
-              <w:rPr>
-                <w:lang w:val="en-US"/>
-              </w:rPr>
-              <w:t xml:space="preserve"> parsing issue: DEF length 68 object truncated by 64</w:t>
-            </w:r>
-          </w:p>
-        </w:tc>
-        <w:tc>
-          <w:tcPr>
-            <w:tcW w:w="3210" w:type="dxa"/>
+              <w:t>oken signature: parsing issue: DEF length 68 object truncated by 64</w:t>
+            </w:r>
+          </w:p>
+        </w:tc>
+        <w:tc>
+          <w:tcPr>
+            <w:tcW w:w="2410" w:type="dxa"/>
+          </w:tcPr>
+          <w:p>
+            <w:pPr>
+              <w:cnfStyle w:val="000000100000" w:firstRow="0" w:lastRow="0" w:firstColumn="0" w:lastColumn="0" w:oddVBand="0" w:evenVBand="0" w:oddHBand="1" w:evenHBand="0" w:firstRowFirstColumn="0" w:firstRowLastColumn="0" w:lastRowFirstColumn="0" w:lastRowLastColumn="0"/>
+              <w:rPr>
+                <w:lang w:val="en-US"/>
+              </w:rPr>
+            </w:pPr>
+            <w:r>
+              <w:rPr>
+                <w:lang w:val="en-US"/>
+              </w:rPr>
+              <w:t>eUICC signature is invalid or serverChallenge is invalid.</w:t>
+            </w:r>
+          </w:p>
+        </w:tc>
+        <w:tc>
+          <w:tcPr>
+            <w:tcW w:w="1836" w:type="dxa"/>
           </w:tcPr>
           <w:p>
             <w:pPr>
@@ -269,7 +314,7 @@
         <w:tc>
           <w:tcPr>
             <w:cnfStyle w:val="001000000000" w:firstRow="0" w:lastRow="0" w:firstColumn="1" w:lastColumn="0" w:oddVBand="0" w:evenVBand="0" w:oddHBand="0" w:evenHBand="0" w:firstRowFirstColumn="0" w:firstRowLastColumn="0" w:lastRowFirstColumn="0" w:lastRowLastColumn="0"/>
-            <w:tcW w:w="3209" w:type="dxa"/>
+            <w:tcW w:w="3114" w:type="dxa"/>
           </w:tcPr>
           <w:p>
             <w:r>
@@ -279,7 +324,7 @@
         </w:tc>
         <w:tc>
           <w:tcPr>
-            <w:tcW w:w="3209" w:type="dxa"/>
+            <w:tcW w:w="2268" w:type="dxa"/>
           </w:tcPr>
           <w:p>
             <w:pPr>
@@ -304,7 +349,26 @@
         </w:tc>
         <w:tc>
           <w:tcPr>
-            <w:tcW w:w="3210" w:type="dxa"/>
+            <w:tcW w:w="2410" w:type="dxa"/>
+          </w:tcPr>
+          <w:p>
+            <w:pPr>
+              <w:cnfStyle w:val="000000000000" w:firstRow="0" w:lastRow="0" w:firstColumn="0" w:lastColumn="0" w:oddVBand="0" w:evenVBand="0" w:oddHBand="0" w:evenHBand="0" w:firstRowFirstColumn="0" w:firstRowLastColumn="0" w:lastRowFirstColumn="0" w:lastRowLastColumn="0"/>
+              <w:rPr>
+                <w:lang w:val="en-US"/>
+              </w:rPr>
+            </w:pPr>
+            <w:r>
+              <w:rPr>
+                <w:lang w:val="en-US"/>
+              </w:rPr>
+              <w:t>The RSP session identified by the TransactionID is unknown.</w:t>
+            </w:r>
+          </w:p>
+        </w:tc>
+        <w:tc>
+          <w:tcPr>
+            <w:tcW w:w="1836" w:type="dxa"/>
           </w:tcPr>
           <w:p>
             <w:pPr>
@@ -329,7 +393,7 @@
         <w:tc>
           <w:tcPr>
             <w:cnfStyle w:val="001000000000" w:firstRow="0" w:lastRow="0" w:firstColumn="1" w:lastColumn="0" w:oddVBand="0" w:evenVBand="0" w:oddHBand="0" w:evenHBand="0" w:firstRowFirstColumn="0" w:firstRowLastColumn="0" w:lastRowFirstColumn="0" w:lastRowLastColumn="0"/>
-            <w:tcW w:w="3209" w:type="dxa"/>
+            <w:tcW w:w="3114" w:type="dxa"/>
           </w:tcPr>
           <w:p>
             <w:r>
@@ -342,7 +406,7 @@
         </w:tc>
         <w:tc>
           <w:tcPr>
-            <w:tcW w:w="3209" w:type="dxa"/>
+            <w:tcW w:w="2268" w:type="dxa"/>
           </w:tcPr>
           <w:p>
             <w:pPr>
@@ -355,7 +419,26 @@
         </w:tc>
         <w:tc>
           <w:tcPr>
-            <w:tcW w:w="3210" w:type="dxa"/>
+            <w:tcW w:w="2410" w:type="dxa"/>
+          </w:tcPr>
+          <w:p>
+            <w:pPr>
+              <w:cnfStyle w:val="000000100000" w:firstRow="0" w:lastRow="0" w:firstColumn="0" w:lastColumn="0" w:oddVBand="0" w:evenVBand="0" w:oddHBand="1" w:evenHBand="0" w:firstRowFirstColumn="0" w:firstRowLastColumn="0" w:lastRowFirstColumn="0" w:lastRowLastColumn="0"/>
+              <w:rPr>
+                <w:lang w:val="en-US"/>
+              </w:rPr>
+            </w:pPr>
+            <w:r>
+              <w:rPr>
+                <w:lang w:val="en-US"/>
+              </w:rPr>
+              <w:t>“Status: Failed” generico</w:t>
+            </w:r>
+          </w:p>
+        </w:tc>
+        <w:tc>
+          <w:tcPr>
+            <w:tcW w:w="1836" w:type="dxa"/>
           </w:tcPr>
           <w:p>
             <w:pPr>

</xml_diff>